<commit_message>
3eme commit, ajout de filtre
</commit_message>
<xml_diff>
--- a/F002-Journal.docx
+++ b/F002-Journal.docx
@@ -1351,6 +1351,12 @@
           <w:lang w:val="fr"/>
         </w:rPr>
       </w:pPr>
+      <w:r>
+        <w:rPr>
+          <w:lang w:val="fr"/>
+        </w:rPr>
+        <w:t>J’avais de la misère à envoyer les données du frontend au backend. C’est surtout les requêtes de post qui me posaient des problèmes. Au début, je pensais que c’était un problème d’api ou de structure json mais après avoir joué avec des console.log dans le frontend, je me rends compte que certains champs étaient vides.</w:t>
+      </w:r>
     </w:p>
     <w:p>
       <w:pPr>
@@ -1415,6 +1421,12 @@
           <w:lang w:val="fr"/>
         </w:rPr>
       </w:pPr>
+      <w:r>
+        <w:rPr>
+          <w:lang w:val="fr"/>
+        </w:rPr>
+        <w:t>Pour régler ces problèmes, je cherche autour de mes hooks react. Je me rend compte que mes useEffects n’étaient appelés qu’au chargement de la page. J’ai donc adapté mes useEffects pour être appelés au bon moment et ça a finalement marché.</w:t>
+      </w:r>
     </w:p>
     <w:p>
       <w:pPr>

</xml_diff>

<commit_message>
projet fini dans l'ensemble, reste les commentaires à ajouter et les messages derreur à vérifier
</commit_message>
<xml_diff>
--- a/F002-Journal.docx
+++ b/F002-Journal.docx
@@ -1498,7 +1498,10 @@
       </w:pPr>
       <w:r>
         <w:lastRenderedPageBreak/>
-        <w:t>Date : _____________________________</w:t>
+        <w:t xml:space="preserve">Date : </w:t>
+      </w:r>
+      <w:r>
+        <w:t>2025-08-04</w:t>
       </w:r>
     </w:p>
     <w:p>
@@ -1522,6 +1525,12 @@
           <w:lang w:val="fr"/>
         </w:rPr>
       </w:pPr>
+      <w:r>
+        <w:rPr>
+          <w:lang w:val="fr"/>
+        </w:rPr>
+        <w:t>Mon problème c’est que j’ai une liste. Dans cette liste, je veux pouvoir avoir une barre de recherche et avoir des filtres en même temps. La barre de recherche et le filtre fonctionnaient chacun de leur côtés mais refusaient de fonctionner en même temps.</w:t>
+      </w:r>
     </w:p>
     <w:p>
       <w:pPr>
@@ -1586,6 +1595,12 @@
           <w:lang w:val="fr"/>
         </w:rPr>
       </w:pPr>
+      <w:r>
+        <w:rPr>
+          <w:lang w:val="fr"/>
+        </w:rPr>
+        <w:t>J’ai fais beaucoup d’essayer et erreur mais j’ai fini par gérer la recherche et les filtres dans le même useEffect. Ça fonctionnait mais pas comme je voulais donc après avoir joué avec les paramètres du useEffect, ¸ça a fini par bien fonctionner.</w:t>
+      </w:r>
     </w:p>
     <w:p>
       <w:pPr>
@@ -1657,7 +1672,10 @@
       </w:pPr>
       <w:r>
         <w:lastRenderedPageBreak/>
-        <w:t>Date : _____________________________</w:t>
+        <w:t xml:space="preserve">Date : </w:t>
+      </w:r>
+      <w:r>
+        <w:t>2025-08-04</w:t>
       </w:r>
     </w:p>
     <w:p>
@@ -1681,27 +1699,28 @@
           <w:lang w:val="fr"/>
         </w:rPr>
       </w:pPr>
-    </w:p>
-    <w:p>
-      <w:pPr>
-        <w:rPr>
-          <w:lang w:val="fr"/>
-        </w:rPr>
-      </w:pPr>
-    </w:p>
-    <w:p>
-      <w:pPr>
-        <w:rPr>
-          <w:lang w:val="fr"/>
-        </w:rPr>
-      </w:pPr>
-    </w:p>
-    <w:p>
-      <w:pPr>
-        <w:rPr>
-          <w:lang w:val="fr"/>
-        </w:rPr>
-      </w:pPr>
+      <w:r>
+        <w:t>J’avais du mal à gérer les formats de date entre le backend (format ISO) et le frontend (format yyyy-MM-dd). Les champs de type date ne prenaient pas les bonnes valeurs, et les erreurs n’étaient pas claires.</w:t>
+      </w:r>
+    </w:p>
+    <w:p>
+      <w:pPr>
+        <w:rPr>
+          <w:lang w:val="fr"/>
+        </w:rPr>
+      </w:pPr>
+    </w:p>
+    <w:p>
+      <w:pPr>
+        <w:rPr>
+          <w:lang w:val="fr"/>
+        </w:rPr>
+      </w:pPr>
+    </w:p>
+    <w:p>
+      <w:r>
+        <w:t>.toLocaleString('fr-CA',options)</w:t>
+      </w:r>
     </w:p>
     <w:p>
       <w:pPr>
@@ -1740,11 +1759,18 @@
       </w:r>
     </w:p>
     <w:p>
-      <w:pPr>
-        <w:rPr>
-          <w:lang w:val="fr"/>
-        </w:rPr>
-      </w:pPr>
+      <w:r>
+        <w:t>J’ai utilisé .toLocaleString('fr-CA',options)</w:t>
+      </w:r>
+      <w:r>
+        <w:t xml:space="preserve"> </w:t>
+      </w:r>
+      <w:r>
+        <w:t xml:space="preserve">pour convertir les dates dans un format compatible avec les champs </w:t>
+      </w:r>
+      <w:r>
+        <w:t>d’affiche de la date.</w:t>
+      </w:r>
     </w:p>
     <w:p>
       <w:pPr>
@@ -4929,7 +4955,6 @@
   <w:style w:type="character" w:default="1" w:styleId="Policepardfaut">
     <w:name w:val="Default Paragraph Font"/>
     <w:uiPriority w:val="1"/>
-    <w:semiHidden/>
     <w:unhideWhenUsed/>
   </w:style>
   <w:style w:type="table" w:default="1" w:styleId="TableauNormal">

</xml_diff>